<commit_message>
worked on db hw
</commit_message>
<xml_diff>
--- a/CSCE520/CSCE520_AnthonyFrazier_Homework2.docx
+++ b/CSCE520/CSCE520_AnthonyFrazier_Homework2.docx
@@ -41,9 +41,9 @@
           <w:noProof/>
         </w:rPr>
         <w:drawing>
-          <wp:inline distT="0" distB="0" distL="0" distR="0" wp14:anchorId="729DBB05" wp14:editId="75436FA2">
-            <wp:extent cx="3558540" cy="1748055"/>
-            <wp:effectExtent l="0" t="0" r="3810" b="5080"/>
+          <wp:inline distT="0" distB="0" distL="0" distR="0" wp14:anchorId="729DBB05" wp14:editId="3536A508">
+            <wp:extent cx="2947307" cy="1447800"/>
+            <wp:effectExtent l="0" t="0" r="5715" b="0"/>
             <wp:docPr id="1" name="Picture 1"/>
             <wp:cNvGraphicFramePr>
               <a:graphicFrameLocks xmlns:a="http://schemas.openxmlformats.org/drawingml/2006/main" noChangeAspect="1"/>
@@ -64,7 +64,7 @@
                   <pic:spPr>
                     <a:xfrm>
                       <a:off x="0" y="0"/>
-                      <a:ext cx="3565362" cy="1751406"/>
+                      <a:ext cx="2969048" cy="1458480"/>
                     </a:xfrm>
                     <a:prstGeom prst="rect">
                       <a:avLst/>
@@ -171,7 +171,25 @@
           <w:sz w:val="24"/>
           <w:szCs w:val="24"/>
         </w:rPr>
-        <w:t>π class, country σ bore &gt;= 16</w:t>
+        <w:t xml:space="preserve">π class, country </w:t>
+      </w:r>
+      <w:r>
+        <w:rPr>
+          <w:rFonts w:ascii="Times New Roman" w:eastAsia="Times New Roman" w:hAnsi="Times New Roman" w:cs="Times New Roman"/>
+          <w:color w:val="000000"/>
+          <w:sz w:val="24"/>
+          <w:szCs w:val="24"/>
+        </w:rPr>
+        <w:t>(</w:t>
+      </w:r>
+      <w:r>
+        <w:rPr>
+          <w:rFonts w:ascii="Times New Roman" w:eastAsia="Times New Roman" w:hAnsi="Times New Roman" w:cs="Times New Roman"/>
+          <w:color w:val="000000"/>
+          <w:sz w:val="24"/>
+          <w:szCs w:val="24"/>
+        </w:rPr>
+        <w:t>σ bore &gt;= 16</w:t>
       </w:r>
       <w:r>
         <w:rPr>
@@ -182,6 +200,15 @@
         </w:rPr>
         <w:t xml:space="preserve"> (Classes)</w:t>
       </w:r>
+      <w:r>
+        <w:rPr>
+          <w:rFonts w:ascii="Times New Roman" w:eastAsia="Times New Roman" w:hAnsi="Times New Roman" w:cs="Times New Roman"/>
+          <w:color w:val="000000"/>
+          <w:sz w:val="24"/>
+          <w:szCs w:val="24"/>
+        </w:rPr>
+        <w:t>)</w:t>
+      </w:r>
     </w:p>
     <w:p>
       <w:pPr>
@@ -281,25 +308,14 @@
           <w:szCs w:val="24"/>
         </w:rPr>
       </w:pPr>
-      <w:proofErr w:type="spellStart"/>
-      <w:r>
-        <w:rPr>
-          <w:rFonts w:ascii="Times New Roman" w:eastAsia="Times New Roman" w:hAnsi="Times New Roman" w:cs="Times New Roman"/>
-          <w:color w:val="000000"/>
-          <w:sz w:val="24"/>
-          <w:szCs w:val="24"/>
-        </w:rPr>
-        <w:t>Yamator</w:t>
-      </w:r>
-      <w:proofErr w:type="spellEnd"/>
-      <w:r>
-        <w:rPr>
-          <w:rFonts w:ascii="Times New Roman" w:eastAsia="Times New Roman" w:hAnsi="Times New Roman" w:cs="Times New Roman"/>
-          <w:color w:val="000000"/>
-          <w:sz w:val="24"/>
-          <w:szCs w:val="24"/>
-        </w:rPr>
-        <w:t xml:space="preserve">, Japan </w:t>
+      <w:r>
+        <w:rPr>
+          <w:rFonts w:ascii="Times New Roman" w:eastAsia="Times New Roman" w:hAnsi="Times New Roman" w:cs="Times New Roman"/>
+          <w:color w:val="000000"/>
+          <w:sz w:val="24"/>
+          <w:szCs w:val="24"/>
+        </w:rPr>
+        <w:t xml:space="preserve">Yamato, Japan </w:t>
       </w:r>
     </w:p>
     <w:p>
@@ -427,12 +443,21 @@
       </w:r>
       <w:r>
         <w:rPr>
-          <w:rFonts w:ascii="Times New Roman" w:eastAsia="Times New Roman" w:hAnsi="Times New Roman" w:cs="Times New Roman"/>
-          <w:color w:val="000000"/>
-          <w:sz w:val="24"/>
-          <w:szCs w:val="24"/>
-        </w:rPr>
-        <w:t>𳝝 Outcomes)</w:t>
+          <w:rFonts w:ascii="Cambria Math" w:eastAsia="Times New Roman" w:hAnsi="Cambria Math" w:cs="Cambria Math"/>
+          <w:color w:val="000000"/>
+          <w:sz w:val="24"/>
+          <w:szCs w:val="24"/>
+        </w:rPr>
+        <w:t>X</w:t>
+      </w:r>
+      <w:r>
+        <w:rPr>
+          <w:rFonts w:ascii="Times New Roman" w:eastAsia="Times New Roman" w:hAnsi="Times New Roman" w:cs="Times New Roman"/>
+          <w:color w:val="000000"/>
+          <w:sz w:val="24"/>
+          <w:szCs w:val="24"/>
+        </w:rPr>
+        <w:t xml:space="preserve"> Outcomes)</w:t>
       </w:r>
     </w:p>
     <w:p>
@@ -552,8 +577,6 @@
           <w:szCs w:val="24"/>
         </w:rPr>
       </w:pPr>
-      <w:bookmarkStart w:id="0" w:name="_GoBack"/>
-      <w:bookmarkEnd w:id="0"/>
       <w:r>
         <w:rPr>
           <w:rFonts w:ascii="Times New Roman" w:eastAsia="Times New Roman" w:hAnsi="Times New Roman" w:cs="Times New Roman"/>
@@ -696,7 +719,7 @@
           <w:rFonts w:ascii="Times New Roman" w:eastAsia="Times New Roman" w:hAnsi="Times New Roman" w:cs="Times New Roman"/>
           <w:color w:val="000000"/>
         </w:rPr>
-        <w:t>Exercise 2.4.7: a, b, c, d (page 58)</w:t>
+        <w:t>Exercise 2.4.7: a, b, c, d (page 5</w:t>
       </w:r>
     </w:p>
     <w:p>
@@ -714,11 +737,10 @@
         <w:rPr>
           <w:noProof/>
         </w:rPr>
-        <w:lastRenderedPageBreak/>
         <w:drawing>
-          <wp:inline distT="0" distB="0" distL="0" distR="0" wp14:anchorId="009668C5" wp14:editId="3CB83DB3">
-            <wp:extent cx="4495800" cy="1617866"/>
-            <wp:effectExtent l="0" t="0" r="0" b="1905"/>
+          <wp:inline distT="0" distB="0" distL="0" distR="0" wp14:anchorId="009668C5" wp14:editId="058A741A">
+            <wp:extent cx="3962400" cy="1425916"/>
+            <wp:effectExtent l="0" t="0" r="0" b="3175"/>
             <wp:docPr id="4" name="Picture 4"/>
             <wp:cNvGraphicFramePr>
               <a:graphicFrameLocks xmlns:a="http://schemas.openxmlformats.org/drawingml/2006/main" noChangeAspect="1"/>
@@ -739,7 +761,7 @@
                   <pic:spPr>
                     <a:xfrm>
                       <a:off x="0" y="0"/>
-                      <a:ext cx="4514433" cy="1624571"/>
+                      <a:ext cx="4026572" cy="1449009"/>
                     </a:xfrm>
                     <a:prstGeom prst="rect">
                       <a:avLst/>
@@ -787,8 +809,70 @@
           <w:sz w:val="24"/>
           <w:szCs w:val="24"/>
         </w:rPr>
-        <w:t>&lt;insert answer here&gt;</w:t>
-      </w:r>
+        <w:lastRenderedPageBreak/>
+        <w:t>Minimum: max(</w:t>
+      </w:r>
+      <w:proofErr w:type="spellStart"/>
+      <w:proofErr w:type="gramStart"/>
+      <w:r>
+        <w:rPr>
+          <w:rFonts w:ascii="Times New Roman" w:eastAsia="Times New Roman" w:hAnsi="Times New Roman" w:cs="Times New Roman"/>
+          <w:color w:val="000000"/>
+          <w:sz w:val="24"/>
+          <w:szCs w:val="24"/>
+        </w:rPr>
+        <w:t>n,m</w:t>
+      </w:r>
+      <w:proofErr w:type="spellEnd"/>
+      <w:proofErr w:type="gramEnd"/>
+      <w:r>
+        <w:rPr>
+          <w:rFonts w:ascii="Times New Roman" w:eastAsia="Times New Roman" w:hAnsi="Times New Roman" w:cs="Times New Roman"/>
+          <w:color w:val="000000"/>
+          <w:sz w:val="24"/>
+          <w:szCs w:val="24"/>
+        </w:rPr>
+        <w:t>)</w:t>
+      </w:r>
+      <w:r>
+        <w:rPr>
+          <w:rFonts w:ascii="Times New Roman" w:eastAsia="Times New Roman" w:hAnsi="Times New Roman" w:cs="Times New Roman"/>
+          <w:color w:val="000000"/>
+          <w:sz w:val="24"/>
+          <w:szCs w:val="24"/>
+        </w:rPr>
+        <w:br/>
+        <w:t xml:space="preserve">Maximum: </w:t>
+      </w:r>
+      <w:proofErr w:type="spellStart"/>
+      <w:r>
+        <w:rPr>
+          <w:rFonts w:ascii="Times New Roman" w:eastAsia="Times New Roman" w:hAnsi="Times New Roman" w:cs="Times New Roman"/>
+          <w:color w:val="000000"/>
+          <w:sz w:val="24"/>
+          <w:szCs w:val="24"/>
+        </w:rPr>
+        <w:t>n</w:t>
+      </w:r>
+      <w:r>
+        <w:rPr>
+          <w:rFonts w:ascii="Times New Roman" w:eastAsia="Times New Roman" w:hAnsi="Times New Roman" w:cs="Times New Roman"/>
+          <w:color w:val="000000"/>
+          <w:sz w:val="24"/>
+          <w:szCs w:val="24"/>
+        </w:rPr>
+        <w:t>+</w:t>
+      </w:r>
+      <w:r>
+        <w:rPr>
+          <w:rFonts w:ascii="Times New Roman" w:eastAsia="Times New Roman" w:hAnsi="Times New Roman" w:cs="Times New Roman"/>
+          <w:color w:val="000000"/>
+          <w:sz w:val="24"/>
+          <w:szCs w:val="24"/>
+        </w:rPr>
+        <w:t>m</w:t>
+      </w:r>
+      <w:proofErr w:type="spellEnd"/>
     </w:p>
     <w:p>
       <w:pPr>
@@ -825,7 +909,35 @@
           <w:sz w:val="24"/>
           <w:szCs w:val="24"/>
         </w:rPr>
-        <w:t>&lt;insert answer here&gt;</w:t>
+        <w:t xml:space="preserve">Minimum: </w:t>
+      </w:r>
+      <w:r>
+        <w:rPr>
+          <w:rFonts w:ascii="Times New Roman" w:eastAsia="Times New Roman" w:hAnsi="Times New Roman" w:cs="Times New Roman"/>
+          <w:color w:val="000000"/>
+          <w:sz w:val="24"/>
+          <w:szCs w:val="24"/>
+        </w:rPr>
+        <w:t>0</w:t>
+      </w:r>
+      <w:r>
+        <w:rPr>
+          <w:rFonts w:ascii="Times New Roman" w:eastAsia="Times New Roman" w:hAnsi="Times New Roman" w:cs="Times New Roman"/>
+          <w:color w:val="000000"/>
+          <w:sz w:val="24"/>
+          <w:szCs w:val="24"/>
+        </w:rPr>
+        <w:br/>
+        <w:t xml:space="preserve">Maximum: </w:t>
+      </w:r>
+      <w:r>
+        <w:rPr>
+          <w:rFonts w:ascii="Times New Roman" w:eastAsia="Times New Roman" w:hAnsi="Times New Roman" w:cs="Times New Roman"/>
+          <w:color w:val="000000"/>
+          <w:sz w:val="24"/>
+          <w:szCs w:val="24"/>
+        </w:rPr>
+        <w:t>n*m</w:t>
       </w:r>
     </w:p>
     <w:p>
@@ -863,7 +975,44 @@
           <w:sz w:val="24"/>
           <w:szCs w:val="24"/>
         </w:rPr>
-        <w:t>&lt;insert answer here&gt;</w:t>
+        <w:t xml:space="preserve">Minimum: </w:t>
+      </w:r>
+      <w:r>
+        <w:rPr>
+          <w:rFonts w:ascii="Times New Roman" w:eastAsia="Times New Roman" w:hAnsi="Times New Roman" w:cs="Times New Roman"/>
+          <w:color w:val="000000"/>
+          <w:sz w:val="24"/>
+          <w:szCs w:val="24"/>
+        </w:rPr>
+        <w:t>0</w:t>
+      </w:r>
+      <w:r>
+        <w:rPr>
+          <w:rFonts w:ascii="Times New Roman" w:eastAsia="Times New Roman" w:hAnsi="Times New Roman" w:cs="Times New Roman"/>
+          <w:color w:val="000000"/>
+          <w:sz w:val="24"/>
+          <w:szCs w:val="24"/>
+        </w:rPr>
+        <w:br/>
+        <w:t xml:space="preserve">Maximum: </w:t>
+      </w:r>
+      <w:r>
+        <w:rPr>
+          <w:rFonts w:ascii="Times New Roman" w:eastAsia="Times New Roman" w:hAnsi="Times New Roman" w:cs="Times New Roman"/>
+          <w:color w:val="000000"/>
+          <w:sz w:val="24"/>
+          <w:szCs w:val="24"/>
+        </w:rPr>
+        <w:t>n</w:t>
+      </w:r>
+      <w:r>
+        <w:rPr>
+          <w:rFonts w:ascii="Times New Roman" w:eastAsia="Times New Roman" w:hAnsi="Times New Roman" w:cs="Times New Roman"/>
+          <w:color w:val="000000"/>
+          <w:sz w:val="24"/>
+          <w:szCs w:val="24"/>
+        </w:rPr>
+        <w:t xml:space="preserve">*m </w:t>
       </w:r>
     </w:p>
     <w:p>
@@ -901,20 +1050,36 @@
           <w:sz w:val="24"/>
           <w:szCs w:val="24"/>
         </w:rPr>
-        <w:t>&lt;insert answer here&gt;</w:t>
-      </w:r>
-    </w:p>
-    <w:p>
-      <w:pPr>
-        <w:spacing w:after="0" w:line="240" w:lineRule="auto"/>
-        <w:ind w:right="-720"/>
-        <w:rPr>
-          <w:rFonts w:ascii="Times New Roman" w:eastAsia="Times New Roman" w:hAnsi="Times New Roman" w:cs="Times New Roman"/>
-          <w:color w:val="000000"/>
-          <w:sz w:val="24"/>
-          <w:szCs w:val="24"/>
-        </w:rPr>
-      </w:pPr>
+        <w:t xml:space="preserve">Minimum: </w:t>
+      </w:r>
+      <w:r>
+        <w:rPr>
+          <w:rFonts w:ascii="Times New Roman" w:eastAsia="Times New Roman" w:hAnsi="Times New Roman" w:cs="Times New Roman"/>
+          <w:color w:val="000000"/>
+          <w:sz w:val="24"/>
+          <w:szCs w:val="24"/>
+        </w:rPr>
+        <w:t>0</w:t>
+      </w:r>
+      <w:r>
+        <w:rPr>
+          <w:rFonts w:ascii="Times New Roman" w:eastAsia="Times New Roman" w:hAnsi="Times New Roman" w:cs="Times New Roman"/>
+          <w:color w:val="000000"/>
+          <w:sz w:val="24"/>
+          <w:szCs w:val="24"/>
+        </w:rPr>
+        <w:br/>
+        <w:t xml:space="preserve">Maximum: </w:t>
+      </w:r>
+      <w:r>
+        <w:rPr>
+          <w:rFonts w:ascii="Times New Roman" w:eastAsia="Times New Roman" w:hAnsi="Times New Roman" w:cs="Times New Roman"/>
+          <w:color w:val="000000"/>
+          <w:sz w:val="24"/>
+          <w:szCs w:val="24"/>
+        </w:rPr>
+        <w:t>n</w:t>
+      </w:r>
     </w:p>
     <w:p>
       <w:pPr>
@@ -991,9 +1156,9 @@
           <w:noProof/>
         </w:rPr>
         <w:drawing>
-          <wp:inline distT="0" distB="0" distL="0" distR="0" wp14:anchorId="2C3C53DF" wp14:editId="7042CCDA">
-            <wp:extent cx="4091940" cy="2268731"/>
-            <wp:effectExtent l="0" t="0" r="3810" b="0"/>
+          <wp:inline distT="0" distB="0" distL="0" distR="0" wp14:anchorId="2C3C53DF" wp14:editId="58F830CF">
+            <wp:extent cx="3105150" cy="1721617"/>
+            <wp:effectExtent l="0" t="0" r="0" b="0"/>
             <wp:docPr id="5" name="Picture 5"/>
             <wp:cNvGraphicFramePr>
               <a:graphicFrameLocks xmlns:a="http://schemas.openxmlformats.org/drawingml/2006/main" noChangeAspect="1"/>
@@ -1014,7 +1179,7 @@
                   <pic:spPr>
                     <a:xfrm>
                       <a:off x="0" y="0"/>
-                      <a:ext cx="4105762" cy="2276395"/>
+                      <a:ext cx="3137371" cy="1739481"/>
                     </a:xfrm>
                     <a:prstGeom prst="rect">
                       <a:avLst/>
@@ -1074,13 +1239,59 @@
           <w:sz w:val="24"/>
           <w:szCs w:val="24"/>
         </w:rPr>
-        <w:t>&lt;insert answer here&gt;</w:t>
-      </w:r>
-    </w:p>
-    <w:p>
-      <w:pPr>
-        <w:spacing w:after="0" w:line="240" w:lineRule="auto"/>
-        <w:ind w:right="-720"/>
+        <w:t>π class</w:t>
+      </w:r>
+      <w:r>
+        <w:rPr>
+          <w:rFonts w:ascii="Times New Roman" w:eastAsia="Times New Roman" w:hAnsi="Times New Roman" w:cs="Times New Roman"/>
+          <w:color w:val="000000"/>
+          <w:sz w:val="24"/>
+          <w:szCs w:val="24"/>
+        </w:rPr>
+        <w:t xml:space="preserve"> (</w:t>
+      </w:r>
+      <w:r>
+        <w:rPr>
+          <w:rFonts w:ascii="Times New Roman" w:eastAsia="Times New Roman" w:hAnsi="Times New Roman" w:cs="Times New Roman"/>
+          <w:color w:val="000000"/>
+          <w:sz w:val="24"/>
+          <w:szCs w:val="24"/>
+        </w:rPr>
+        <w:t xml:space="preserve">σ bore </w:t>
+      </w:r>
+      <w:r>
+        <w:rPr>
+          <w:rFonts w:ascii="Times New Roman" w:eastAsia="Times New Roman" w:hAnsi="Times New Roman" w:cs="Times New Roman"/>
+          <w:color w:val="000000"/>
+          <w:sz w:val="24"/>
+          <w:szCs w:val="24"/>
+        </w:rPr>
+        <w:t xml:space="preserve">&lt;= </w:t>
+      </w:r>
+      <w:r>
+        <w:rPr>
+          <w:rFonts w:ascii="Times New Roman" w:eastAsia="Times New Roman" w:hAnsi="Times New Roman" w:cs="Times New Roman"/>
+          <w:color w:val="000000"/>
+          <w:sz w:val="24"/>
+          <w:szCs w:val="24"/>
+        </w:rPr>
+        <w:t>16 (Classes</w:t>
+      </w:r>
+      <w:r>
+        <w:rPr>
+          <w:rFonts w:ascii="Times New Roman" w:eastAsia="Times New Roman" w:hAnsi="Times New Roman" w:cs="Times New Roman"/>
+          <w:color w:val="000000"/>
+          <w:sz w:val="24"/>
+          <w:szCs w:val="24"/>
+        </w:rPr>
+        <w:t>))</w:t>
+      </w:r>
+    </w:p>
+    <w:p>
+      <w:pPr>
+        <w:pStyle w:val="ListParagraph"/>
+        <w:spacing w:after="0" w:line="240" w:lineRule="auto"/>
+        <w:ind w:left="1440" w:right="-720"/>
         <w:rPr>
           <w:rFonts w:ascii="Times New Roman" w:eastAsia="Times New Roman" w:hAnsi="Times New Roman" w:cs="Times New Roman"/>
           <w:color w:val="000000"/>
@@ -1107,7 +1318,154 @@
           <w:sz w:val="24"/>
           <w:szCs w:val="24"/>
         </w:rPr>
-        <w:t>c)</w:t>
+        <w:t>This will return from the sample data:</w:t>
+      </w:r>
+      <w:r>
+        <w:rPr>
+          <w:rFonts w:ascii="Times New Roman" w:eastAsia="Times New Roman" w:hAnsi="Times New Roman" w:cs="Times New Roman"/>
+          <w:color w:val="000000"/>
+          <w:sz w:val="24"/>
+          <w:szCs w:val="24"/>
+        </w:rPr>
+        <w:br/>
+      </w:r>
+      <w:r>
+        <w:rPr>
+          <w:rFonts w:ascii="Times New Roman" w:eastAsia="Times New Roman" w:hAnsi="Times New Roman" w:cs="Times New Roman"/>
+          <w:color w:val="000000"/>
+          <w:sz w:val="24"/>
+          <w:szCs w:val="24"/>
+        </w:rPr>
+        <w:br/>
+        <w:t>Bismarck, Iowa, Kongo, North Carolina, Renown, Revenge, Tennessee</w:t>
+      </w:r>
+    </w:p>
+    <w:p>
+      <w:pPr>
+        <w:pStyle w:val="ListParagraph"/>
+        <w:spacing w:after="0" w:line="240" w:lineRule="auto"/>
+        <w:ind w:left="1440" w:right="-720"/>
+        <w:rPr>
+          <w:rFonts w:ascii="Times New Roman" w:eastAsia="Times New Roman" w:hAnsi="Times New Roman" w:cs="Times New Roman"/>
+          <w:color w:val="000000"/>
+          <w:sz w:val="24"/>
+          <w:szCs w:val="24"/>
+        </w:rPr>
+      </w:pPr>
+    </w:p>
+    <w:p>
+      <w:pPr>
+        <w:pStyle w:val="ListParagraph"/>
+        <w:spacing w:after="0" w:line="240" w:lineRule="auto"/>
+        <w:ind w:left="1440" w:right="-720"/>
+        <w:rPr>
+          <w:rFonts w:ascii="Times New Roman" w:eastAsia="Times New Roman" w:hAnsi="Times New Roman" w:cs="Times New Roman"/>
+          <w:color w:val="000000"/>
+          <w:sz w:val="24"/>
+          <w:szCs w:val="24"/>
+        </w:rPr>
+      </w:pPr>
+    </w:p>
+    <w:p>
+      <w:pPr>
+        <w:pStyle w:val="ListParagraph"/>
+        <w:numPr>
+          <w:ilvl w:val="1"/>
+          <w:numId w:val="1"/>
+        </w:numPr>
+        <w:spacing w:after="0" w:line="240" w:lineRule="auto"/>
+        <w:ind w:right="-720"/>
+        <w:rPr>
+          <w:rFonts w:ascii="Times New Roman" w:eastAsia="Times New Roman" w:hAnsi="Times New Roman" w:cs="Times New Roman"/>
+          <w:color w:val="000000"/>
+          <w:sz w:val="24"/>
+          <w:szCs w:val="24"/>
+        </w:rPr>
+      </w:pPr>
+      <w:r>
+        <w:rPr>
+          <w:rFonts w:ascii="Times New Roman" w:eastAsia="Times New Roman" w:hAnsi="Times New Roman" w:cs="Times New Roman"/>
+          <w:color w:val="000000"/>
+          <w:sz w:val="24"/>
+          <w:szCs w:val="24"/>
+        </w:rPr>
+        <w:t xml:space="preserve">π class </w:t>
+      </w:r>
+      <w:proofErr w:type="gramStart"/>
+      <w:r>
+        <w:rPr>
+          <w:rFonts w:ascii="Times New Roman" w:eastAsia="Times New Roman" w:hAnsi="Times New Roman" w:cs="Times New Roman"/>
+          <w:color w:val="000000"/>
+          <w:sz w:val="24"/>
+          <w:szCs w:val="24"/>
+        </w:rPr>
+        <w:t>(</w:t>
+      </w:r>
+      <w:r>
+        <w:rPr>
+          <w:rFonts w:ascii="Times New Roman" w:eastAsia="Times New Roman" w:hAnsi="Times New Roman" w:cs="Times New Roman"/>
+          <w:color w:val="000000"/>
+          <w:sz w:val="24"/>
+          <w:szCs w:val="24"/>
+        </w:rPr>
+        <w:t xml:space="preserve"> count</w:t>
+      </w:r>
+      <w:proofErr w:type="gramEnd"/>
+      <w:r>
+        <w:rPr>
+          <w:rFonts w:ascii="Times New Roman" w:eastAsia="Times New Roman" w:hAnsi="Times New Roman" w:cs="Times New Roman"/>
+          <w:color w:val="000000"/>
+          <w:sz w:val="24"/>
+          <w:szCs w:val="24"/>
+        </w:rPr>
+        <w:t>(</w:t>
+      </w:r>
+      <w:r>
+        <w:rPr>
+          <w:rFonts w:ascii="Times New Roman" w:eastAsia="Times New Roman" w:hAnsi="Times New Roman" w:cs="Times New Roman"/>
+          <w:color w:val="000000"/>
+          <w:sz w:val="24"/>
+          <w:szCs w:val="24"/>
+        </w:rPr>
+        <w:t xml:space="preserve">σ </w:t>
+      </w:r>
+      <w:proofErr w:type="spellStart"/>
+      <w:r>
+        <w:rPr>
+          <w:rFonts w:ascii="Times New Roman" w:eastAsia="Times New Roman" w:hAnsi="Times New Roman" w:cs="Times New Roman"/>
+          <w:color w:val="000000"/>
+          <w:sz w:val="24"/>
+          <w:szCs w:val="24"/>
+        </w:rPr>
+        <w:t>Ships.class</w:t>
+      </w:r>
+      <w:proofErr w:type="spellEnd"/>
+      <w:r>
+        <w:rPr>
+          <w:rFonts w:ascii="Times New Roman" w:eastAsia="Times New Roman" w:hAnsi="Times New Roman" w:cs="Times New Roman"/>
+          <w:color w:val="000000"/>
+          <w:sz w:val="24"/>
+          <w:szCs w:val="24"/>
+        </w:rPr>
+        <w:t xml:space="preserve"> = Tennessee) </w:t>
+      </w:r>
+      <w:r>
+        <w:rPr>
+          <w:rFonts w:ascii="Times New Roman" w:eastAsia="Times New Roman" w:hAnsi="Times New Roman" w:cs="Times New Roman"/>
+          <w:color w:val="000000"/>
+          <w:sz w:val="24"/>
+          <w:szCs w:val="24"/>
+        </w:rPr>
+        <w:t xml:space="preserve">&lt;= </w:t>
+      </w:r>
+      <w:r>
+        <w:rPr>
+          <w:rFonts w:ascii="Times New Roman" w:eastAsia="Times New Roman" w:hAnsi="Times New Roman" w:cs="Times New Roman"/>
+          <w:color w:val="000000"/>
+          <w:sz w:val="24"/>
+          <w:szCs w:val="24"/>
+        </w:rPr>
+        <w:t>2</w:t>
       </w:r>
       <w:r>
         <w:rPr>
@@ -1125,51 +1483,476 @@
           <w:sz w:val="24"/>
           <w:szCs w:val="24"/>
         </w:rPr>
+        <w:t>AND</w:t>
+      </w:r>
+    </w:p>
+    <w:p>
+      <w:pPr>
+        <w:pStyle w:val="ListParagraph"/>
+        <w:spacing w:after="0" w:line="240" w:lineRule="auto"/>
+        <w:ind w:left="1440" w:right="-720"/>
+        <w:rPr>
+          <w:rFonts w:ascii="Times New Roman" w:eastAsia="Times New Roman" w:hAnsi="Times New Roman" w:cs="Times New Roman"/>
+          <w:color w:val="000000"/>
+          <w:sz w:val="24"/>
+          <w:szCs w:val="24"/>
+        </w:rPr>
+      </w:pPr>
+      <w:proofErr w:type="gramStart"/>
+      <w:r>
+        <w:rPr>
+          <w:rFonts w:ascii="Times New Roman" w:eastAsia="Times New Roman" w:hAnsi="Times New Roman" w:cs="Times New Roman"/>
+          <w:color w:val="000000"/>
+          <w:sz w:val="24"/>
+          <w:szCs w:val="24"/>
+        </w:rPr>
+        <w:t>count(</w:t>
+      </w:r>
+      <w:proofErr w:type="spellStart"/>
+      <w:proofErr w:type="gramEnd"/>
+      <w:r>
+        <w:rPr>
+          <w:rFonts w:ascii="Times New Roman" w:eastAsia="Times New Roman" w:hAnsi="Times New Roman" w:cs="Times New Roman"/>
+          <w:color w:val="000000"/>
+          <w:sz w:val="24"/>
+          <w:szCs w:val="24"/>
+        </w:rPr>
+        <w:t>Ships.class</w:t>
+      </w:r>
+      <w:proofErr w:type="spellEnd"/>
+      <w:r>
+        <w:rPr>
+          <w:rFonts w:ascii="Times New Roman" w:eastAsia="Times New Roman" w:hAnsi="Times New Roman" w:cs="Times New Roman"/>
+          <w:color w:val="000000"/>
+          <w:sz w:val="24"/>
+          <w:szCs w:val="24"/>
+        </w:rPr>
+        <w:t xml:space="preserve"> = </w:t>
+      </w:r>
+      <w:r>
+        <w:rPr>
+          <w:rFonts w:ascii="Times New Roman" w:eastAsia="Times New Roman" w:hAnsi="Times New Roman" w:cs="Times New Roman"/>
+          <w:color w:val="000000"/>
+          <w:sz w:val="24"/>
+          <w:szCs w:val="24"/>
+        </w:rPr>
+        <w:t>Kongo</w:t>
+      </w:r>
+      <w:r>
+        <w:rPr>
+          <w:rFonts w:ascii="Times New Roman" w:eastAsia="Times New Roman" w:hAnsi="Times New Roman" w:cs="Times New Roman"/>
+          <w:color w:val="000000"/>
+          <w:sz w:val="24"/>
+          <w:szCs w:val="24"/>
+        </w:rPr>
+        <w:t>) &lt;= 2 AND</w:t>
+      </w:r>
+    </w:p>
+    <w:p>
+      <w:pPr>
+        <w:pStyle w:val="ListParagraph"/>
+        <w:spacing w:after="0" w:line="240" w:lineRule="auto"/>
+        <w:ind w:left="1440" w:right="-720"/>
+        <w:rPr>
+          <w:rFonts w:ascii="Times New Roman" w:eastAsia="Times New Roman" w:hAnsi="Times New Roman" w:cs="Times New Roman"/>
+          <w:color w:val="000000"/>
+          <w:sz w:val="24"/>
+          <w:szCs w:val="24"/>
+        </w:rPr>
+      </w:pPr>
+      <w:proofErr w:type="gramStart"/>
+      <w:r>
+        <w:rPr>
+          <w:rFonts w:ascii="Times New Roman" w:eastAsia="Times New Roman" w:hAnsi="Times New Roman" w:cs="Times New Roman"/>
+          <w:color w:val="000000"/>
+          <w:sz w:val="24"/>
+          <w:szCs w:val="24"/>
+        </w:rPr>
+        <w:t>count(</w:t>
+      </w:r>
+      <w:proofErr w:type="spellStart"/>
+      <w:proofErr w:type="gramEnd"/>
+      <w:r>
+        <w:rPr>
+          <w:rFonts w:ascii="Times New Roman" w:eastAsia="Times New Roman" w:hAnsi="Times New Roman" w:cs="Times New Roman"/>
+          <w:color w:val="000000"/>
+          <w:sz w:val="24"/>
+          <w:szCs w:val="24"/>
+        </w:rPr>
+        <w:t>Ships.class</w:t>
+      </w:r>
+      <w:proofErr w:type="spellEnd"/>
+      <w:r>
+        <w:rPr>
+          <w:rFonts w:ascii="Times New Roman" w:eastAsia="Times New Roman" w:hAnsi="Times New Roman" w:cs="Times New Roman"/>
+          <w:color w:val="000000"/>
+          <w:sz w:val="24"/>
+          <w:szCs w:val="24"/>
+        </w:rPr>
+        <w:t xml:space="preserve"> = </w:t>
+      </w:r>
+      <w:r>
+        <w:rPr>
+          <w:rFonts w:ascii="Times New Roman" w:eastAsia="Times New Roman" w:hAnsi="Times New Roman" w:cs="Times New Roman"/>
+          <w:color w:val="000000"/>
+          <w:sz w:val="24"/>
+          <w:szCs w:val="24"/>
+        </w:rPr>
+        <w:t>Iowa</w:t>
+      </w:r>
+      <w:r>
+        <w:rPr>
+          <w:rFonts w:ascii="Times New Roman" w:eastAsia="Times New Roman" w:hAnsi="Times New Roman" w:cs="Times New Roman"/>
+          <w:color w:val="000000"/>
+          <w:sz w:val="24"/>
+          <w:szCs w:val="24"/>
+        </w:rPr>
+        <w:t>) &lt;= 2 AND</w:t>
+      </w:r>
+    </w:p>
+    <w:p>
+      <w:pPr>
+        <w:pStyle w:val="ListParagraph"/>
+        <w:spacing w:after="0" w:line="240" w:lineRule="auto"/>
+        <w:ind w:left="1440" w:right="-720"/>
+        <w:rPr>
+          <w:rFonts w:ascii="Times New Roman" w:eastAsia="Times New Roman" w:hAnsi="Times New Roman" w:cs="Times New Roman"/>
+          <w:color w:val="000000"/>
+          <w:sz w:val="24"/>
+          <w:szCs w:val="24"/>
+        </w:rPr>
+      </w:pPr>
+      <w:proofErr w:type="gramStart"/>
+      <w:r>
+        <w:rPr>
+          <w:rFonts w:ascii="Times New Roman" w:eastAsia="Times New Roman" w:hAnsi="Times New Roman" w:cs="Times New Roman"/>
+          <w:color w:val="000000"/>
+          <w:sz w:val="24"/>
+          <w:szCs w:val="24"/>
+        </w:rPr>
+        <w:t>count(</w:t>
+      </w:r>
+      <w:proofErr w:type="spellStart"/>
+      <w:proofErr w:type="gramEnd"/>
+      <w:r>
+        <w:rPr>
+          <w:rFonts w:ascii="Times New Roman" w:eastAsia="Times New Roman" w:hAnsi="Times New Roman" w:cs="Times New Roman"/>
+          <w:color w:val="000000"/>
+          <w:sz w:val="24"/>
+          <w:szCs w:val="24"/>
+        </w:rPr>
+        <w:t>Ships.class</w:t>
+      </w:r>
+      <w:proofErr w:type="spellEnd"/>
+      <w:r>
+        <w:rPr>
+          <w:rFonts w:ascii="Times New Roman" w:eastAsia="Times New Roman" w:hAnsi="Times New Roman" w:cs="Times New Roman"/>
+          <w:color w:val="000000"/>
+          <w:sz w:val="24"/>
+          <w:szCs w:val="24"/>
+        </w:rPr>
+        <w:t xml:space="preserve"> = </w:t>
+      </w:r>
+      <w:r>
+        <w:rPr>
+          <w:rFonts w:ascii="Times New Roman" w:eastAsia="Times New Roman" w:hAnsi="Times New Roman" w:cs="Times New Roman"/>
+          <w:color w:val="000000"/>
+          <w:sz w:val="24"/>
+          <w:szCs w:val="24"/>
+        </w:rPr>
+        <w:t>Yamato</w:t>
+      </w:r>
+      <w:r>
+        <w:rPr>
+          <w:rFonts w:ascii="Times New Roman" w:eastAsia="Times New Roman" w:hAnsi="Times New Roman" w:cs="Times New Roman"/>
+          <w:color w:val="000000"/>
+          <w:sz w:val="24"/>
+          <w:szCs w:val="24"/>
+        </w:rPr>
+        <w:t>) &lt;= 2 AND</w:t>
+      </w:r>
+    </w:p>
+    <w:p>
+      <w:pPr>
+        <w:pStyle w:val="ListParagraph"/>
+        <w:spacing w:after="0" w:line="240" w:lineRule="auto"/>
+        <w:ind w:left="1440" w:right="-720"/>
+        <w:rPr>
+          <w:rFonts w:ascii="Times New Roman" w:eastAsia="Times New Roman" w:hAnsi="Times New Roman" w:cs="Times New Roman"/>
+          <w:color w:val="000000"/>
+          <w:sz w:val="24"/>
+          <w:szCs w:val="24"/>
+        </w:rPr>
+      </w:pPr>
+      <w:proofErr w:type="gramStart"/>
+      <w:r>
+        <w:rPr>
+          <w:rFonts w:ascii="Times New Roman" w:eastAsia="Times New Roman" w:hAnsi="Times New Roman" w:cs="Times New Roman"/>
+          <w:color w:val="000000"/>
+          <w:sz w:val="24"/>
+          <w:szCs w:val="24"/>
+        </w:rPr>
+        <w:t>count(</w:t>
+      </w:r>
+      <w:proofErr w:type="spellStart"/>
+      <w:proofErr w:type="gramEnd"/>
+      <w:r>
+        <w:rPr>
+          <w:rFonts w:ascii="Times New Roman" w:eastAsia="Times New Roman" w:hAnsi="Times New Roman" w:cs="Times New Roman"/>
+          <w:color w:val="000000"/>
+          <w:sz w:val="24"/>
+          <w:szCs w:val="24"/>
+        </w:rPr>
+        <w:t>Ships.class</w:t>
+      </w:r>
+      <w:proofErr w:type="spellEnd"/>
+      <w:r>
+        <w:rPr>
+          <w:rFonts w:ascii="Times New Roman" w:eastAsia="Times New Roman" w:hAnsi="Times New Roman" w:cs="Times New Roman"/>
+          <w:color w:val="000000"/>
+          <w:sz w:val="24"/>
+          <w:szCs w:val="24"/>
+        </w:rPr>
+        <w:t xml:space="preserve"> = </w:t>
+      </w:r>
+      <w:r>
+        <w:rPr>
+          <w:rFonts w:ascii="Times New Roman" w:eastAsia="Times New Roman" w:hAnsi="Times New Roman" w:cs="Times New Roman"/>
+          <w:color w:val="000000"/>
+          <w:sz w:val="24"/>
+          <w:szCs w:val="24"/>
+        </w:rPr>
+        <w:t>North Carolina</w:t>
+      </w:r>
+      <w:r>
+        <w:rPr>
+          <w:rFonts w:ascii="Times New Roman" w:eastAsia="Times New Roman" w:hAnsi="Times New Roman" w:cs="Times New Roman"/>
+          <w:color w:val="000000"/>
+          <w:sz w:val="24"/>
+          <w:szCs w:val="24"/>
+        </w:rPr>
+        <w:t>) &lt;= 2 AND</w:t>
+      </w:r>
+    </w:p>
+    <w:p>
+      <w:pPr>
+        <w:pStyle w:val="ListParagraph"/>
+        <w:spacing w:after="0" w:line="240" w:lineRule="auto"/>
+        <w:ind w:left="1440" w:right="-720"/>
+        <w:rPr>
+          <w:rFonts w:ascii="Times New Roman" w:eastAsia="Times New Roman" w:hAnsi="Times New Roman" w:cs="Times New Roman"/>
+          <w:color w:val="000000"/>
+          <w:sz w:val="24"/>
+          <w:szCs w:val="24"/>
+        </w:rPr>
+      </w:pPr>
+      <w:proofErr w:type="gramStart"/>
+      <w:r>
+        <w:rPr>
+          <w:rFonts w:ascii="Times New Roman" w:eastAsia="Times New Roman" w:hAnsi="Times New Roman" w:cs="Times New Roman"/>
+          <w:color w:val="000000"/>
+          <w:sz w:val="24"/>
+          <w:szCs w:val="24"/>
+        </w:rPr>
+        <w:t>count(</w:t>
+      </w:r>
+      <w:proofErr w:type="spellStart"/>
+      <w:proofErr w:type="gramEnd"/>
+      <w:r>
+        <w:rPr>
+          <w:rFonts w:ascii="Times New Roman" w:eastAsia="Times New Roman" w:hAnsi="Times New Roman" w:cs="Times New Roman"/>
+          <w:color w:val="000000"/>
+          <w:sz w:val="24"/>
+          <w:szCs w:val="24"/>
+        </w:rPr>
+        <w:t>Ships.class</w:t>
+      </w:r>
+      <w:proofErr w:type="spellEnd"/>
+      <w:r>
+        <w:rPr>
+          <w:rFonts w:ascii="Times New Roman" w:eastAsia="Times New Roman" w:hAnsi="Times New Roman" w:cs="Times New Roman"/>
+          <w:color w:val="000000"/>
+          <w:sz w:val="24"/>
+          <w:szCs w:val="24"/>
+        </w:rPr>
+        <w:t xml:space="preserve"> = </w:t>
+      </w:r>
+      <w:r>
+        <w:rPr>
+          <w:rFonts w:ascii="Times New Roman" w:eastAsia="Times New Roman" w:hAnsi="Times New Roman" w:cs="Times New Roman"/>
+          <w:color w:val="000000"/>
+          <w:sz w:val="24"/>
+          <w:szCs w:val="24"/>
+        </w:rPr>
+        <w:t>Revenge</w:t>
+      </w:r>
+      <w:r>
+        <w:rPr>
+          <w:rFonts w:ascii="Times New Roman" w:eastAsia="Times New Roman" w:hAnsi="Times New Roman" w:cs="Times New Roman"/>
+          <w:color w:val="000000"/>
+          <w:sz w:val="24"/>
+          <w:szCs w:val="24"/>
+        </w:rPr>
+        <w:t>) &lt;= 2 AND</w:t>
+      </w:r>
+    </w:p>
+    <w:p>
+      <w:pPr>
+        <w:pStyle w:val="ListParagraph"/>
+        <w:spacing w:after="0" w:line="240" w:lineRule="auto"/>
+        <w:ind w:left="1440" w:right="-720"/>
+        <w:rPr>
+          <w:rFonts w:ascii="Times New Roman" w:eastAsia="Times New Roman" w:hAnsi="Times New Roman" w:cs="Times New Roman"/>
+          <w:color w:val="000000"/>
+          <w:sz w:val="24"/>
+          <w:szCs w:val="24"/>
+        </w:rPr>
+      </w:pPr>
+      <w:r>
+        <w:rPr>
+          <w:rFonts w:ascii="Times New Roman" w:eastAsia="Times New Roman" w:hAnsi="Times New Roman" w:cs="Times New Roman"/>
+          <w:color w:val="000000"/>
+          <w:sz w:val="24"/>
+          <w:szCs w:val="24"/>
+        </w:rPr>
+        <w:t>count</w:t>
+      </w:r>
+      <w:r>
+        <w:rPr>
+          <w:rFonts w:ascii="Times New Roman" w:eastAsia="Times New Roman" w:hAnsi="Times New Roman" w:cs="Times New Roman"/>
+          <w:color w:val="000000"/>
+          <w:sz w:val="24"/>
+          <w:szCs w:val="24"/>
+        </w:rPr>
         <w:t xml:space="preserve"> </w:t>
       </w:r>
-      <w:r>
-        <w:rPr>
-          <w:rFonts w:ascii="Times New Roman" w:eastAsia="Times New Roman" w:hAnsi="Times New Roman" w:cs="Times New Roman"/>
-          <w:color w:val="000000"/>
-          <w:sz w:val="24"/>
-          <w:szCs w:val="24"/>
-        </w:rPr>
-        <w:t xml:space="preserve"> </w:t>
-      </w:r>
-      <w:r>
-        <w:rPr>
-          <w:rFonts w:ascii="Times New Roman" w:eastAsia="Times New Roman" w:hAnsi="Times New Roman" w:cs="Times New Roman"/>
-          <w:color w:val="000000"/>
-          <w:sz w:val="24"/>
-          <w:szCs w:val="24"/>
-        </w:rPr>
-        <w:t>&lt;insert answer here&gt;</w:t>
-      </w:r>
-    </w:p>
-    <w:p>
-      <w:pPr>
-        <w:spacing w:after="0" w:line="240" w:lineRule="auto"/>
-        <w:ind w:right="-720"/>
-        <w:rPr>
-          <w:rFonts w:ascii="Times New Roman" w:eastAsia="Times New Roman" w:hAnsi="Times New Roman" w:cs="Times New Roman"/>
-          <w:color w:val="000000"/>
-          <w:sz w:val="24"/>
-          <w:szCs w:val="24"/>
-        </w:rPr>
-      </w:pPr>
-    </w:p>
-    <w:p>
-      <w:pPr>
-        <w:pStyle w:val="ListParagraph"/>
-        <w:spacing w:after="0" w:line="240" w:lineRule="auto"/>
-        <w:ind w:left="1440" w:right="-720"/>
-        <w:rPr>
-          <w:rFonts w:ascii="Times New Roman" w:eastAsia="Times New Roman" w:hAnsi="Times New Roman" w:cs="Times New Roman"/>
-          <w:color w:val="000000"/>
-          <w:sz w:val="24"/>
-          <w:szCs w:val="24"/>
-        </w:rPr>
-      </w:pPr>
+      <w:proofErr w:type="spellStart"/>
+      <w:r>
+        <w:rPr>
+          <w:rFonts w:ascii="Times New Roman" w:eastAsia="Times New Roman" w:hAnsi="Times New Roman" w:cs="Times New Roman"/>
+          <w:color w:val="000000"/>
+          <w:sz w:val="24"/>
+          <w:szCs w:val="24"/>
+        </w:rPr>
+        <w:t>Ships.class</w:t>
+      </w:r>
+      <w:proofErr w:type="spellEnd"/>
+      <w:r>
+        <w:rPr>
+          <w:rFonts w:ascii="Times New Roman" w:eastAsia="Times New Roman" w:hAnsi="Times New Roman" w:cs="Times New Roman"/>
+          <w:color w:val="000000"/>
+          <w:sz w:val="24"/>
+          <w:szCs w:val="24"/>
+        </w:rPr>
+        <w:t xml:space="preserve"> = (</w:t>
+      </w:r>
+      <w:r>
+        <w:rPr>
+          <w:rFonts w:ascii="Times New Roman" w:eastAsia="Times New Roman" w:hAnsi="Times New Roman" w:cs="Times New Roman"/>
+          <w:color w:val="000000"/>
+          <w:sz w:val="24"/>
+          <w:szCs w:val="24"/>
+        </w:rPr>
+        <w:t>Renown</w:t>
+      </w:r>
+      <w:r>
+        <w:rPr>
+          <w:rFonts w:ascii="Times New Roman" w:eastAsia="Times New Roman" w:hAnsi="Times New Roman" w:cs="Times New Roman"/>
+          <w:color w:val="000000"/>
+          <w:sz w:val="24"/>
+          <w:szCs w:val="24"/>
+        </w:rPr>
+        <w:t xml:space="preserve">) &lt;= 2 </w:t>
+      </w:r>
+      <w:r>
+        <w:rPr>
+          <w:rFonts w:ascii="Times New Roman" w:eastAsia="Times New Roman" w:hAnsi="Times New Roman" w:cs="Times New Roman"/>
+          <w:color w:val="000000"/>
+          <w:sz w:val="24"/>
+          <w:szCs w:val="24"/>
+        </w:rPr>
+        <w:t>(</w:t>
+      </w:r>
+      <w:r>
+        <w:rPr>
+          <w:rFonts w:ascii="Times New Roman" w:eastAsia="Times New Roman" w:hAnsi="Times New Roman" w:cs="Times New Roman"/>
+          <w:color w:val="000000"/>
+          <w:sz w:val="24"/>
+          <w:szCs w:val="24"/>
+        </w:rPr>
+        <w:t>Ships</w:t>
+      </w:r>
+      <w:r>
+        <w:rPr>
+          <w:rFonts w:ascii="Times New Roman" w:eastAsia="Times New Roman" w:hAnsi="Times New Roman" w:cs="Times New Roman"/>
+          <w:color w:val="000000"/>
+          <w:sz w:val="24"/>
+          <w:szCs w:val="24"/>
+        </w:rPr>
+        <w:t>))</w:t>
+      </w:r>
+    </w:p>
+    <w:p>
+      <w:pPr>
+        <w:spacing w:after="0" w:line="240" w:lineRule="auto"/>
+        <w:ind w:right="-720"/>
+        <w:rPr>
+          <w:rFonts w:ascii="Times New Roman" w:eastAsia="Times New Roman" w:hAnsi="Times New Roman" w:cs="Times New Roman"/>
+          <w:color w:val="000000"/>
+          <w:sz w:val="24"/>
+          <w:szCs w:val="24"/>
+        </w:rPr>
+      </w:pPr>
+    </w:p>
+    <w:p>
+      <w:pPr>
+        <w:spacing w:after="0" w:line="240" w:lineRule="auto"/>
+        <w:ind w:left="1080" w:right="-720"/>
+        <w:rPr>
+          <w:rFonts w:ascii="Times New Roman" w:eastAsia="Times New Roman" w:hAnsi="Times New Roman" w:cs="Times New Roman"/>
+          <w:color w:val="000000"/>
+          <w:sz w:val="24"/>
+          <w:szCs w:val="24"/>
+        </w:rPr>
+      </w:pPr>
+      <w:r>
+        <w:rPr>
+          <w:rFonts w:ascii="Times New Roman" w:eastAsia="Times New Roman" w:hAnsi="Times New Roman" w:cs="Times New Roman"/>
+          <w:color w:val="000000"/>
+          <w:sz w:val="24"/>
+          <w:szCs w:val="24"/>
+        </w:rPr>
+        <w:t>This will return from the sample data:</w:t>
+      </w:r>
+      <w:r>
+        <w:rPr>
+          <w:rFonts w:ascii="Times New Roman" w:eastAsia="Times New Roman" w:hAnsi="Times New Roman" w:cs="Times New Roman"/>
+          <w:color w:val="000000"/>
+          <w:sz w:val="24"/>
+          <w:szCs w:val="24"/>
+        </w:rPr>
+        <w:br/>
+      </w:r>
+      <w:r>
+        <w:rPr>
+          <w:rFonts w:ascii="Times New Roman" w:eastAsia="Times New Roman" w:hAnsi="Times New Roman" w:cs="Times New Roman"/>
+          <w:color w:val="000000"/>
+          <w:sz w:val="24"/>
+          <w:szCs w:val="24"/>
+        </w:rPr>
+        <w:br/>
+      </w:r>
+      <w:r>
+        <w:rPr>
+          <w:rFonts w:ascii="Times New Roman" w:eastAsia="Times New Roman" w:hAnsi="Times New Roman" w:cs="Times New Roman"/>
+          <w:color w:val="000000"/>
+          <w:sz w:val="24"/>
+          <w:szCs w:val="24"/>
+        </w:rPr>
+        <w:t>Tennessee, Yamato, North Carolina, Renown</w:t>
+      </w:r>
+      <w:bookmarkStart w:id="0" w:name="_GoBack"/>
+      <w:bookmarkEnd w:id="0"/>
     </w:p>
     <w:p/>
     <w:sectPr>
@@ -1251,6 +2034,7 @@
       <w:dataBinding w:prefixMappings="xmlns:ns0='http://purl.org/dc/elements/1.1/' xmlns:ns1='http://schemas.openxmlformats.org/package/2006/metadata/core-properties' " w:xpath="/ns1:coreProperties[1]/ns0:creator[1]" w:storeItemID="{6C3C8BC8-F283-45AE-878A-BAB7291924A1}"/>
       <w:text/>
     </w:sdtPr>
+    <w:sdtEndPr/>
     <w:sdtContent>
       <w:p>
         <w:pPr>
@@ -1303,6 +2087,7 @@
         <w:dataBinding w:prefixMappings="xmlns:ns0='http://purl.org/dc/elements/1.1/' xmlns:ns1='http://schemas.openxmlformats.org/package/2006/metadata/core-properties' " w:xpath="/ns1:coreProperties[1]/ns0:title[1]" w:storeItemID="{6C3C8BC8-F283-45AE-878A-BAB7291924A1}"/>
         <w:text/>
       </w:sdtPr>
+      <w:sdtEndPr/>
       <w:sdtContent>
         <w:r>
           <w:rPr>
@@ -1884,7 +2669,6 @@
   <w:style w:type="character" w:default="1" w:styleId="DefaultParagraphFont">
     <w:name w:val="Default Paragraph Font"/>
     <w:uiPriority w:val="1"/>
-    <w:semiHidden/>
     <w:unhideWhenUsed/>
   </w:style>
   <w:style w:type="table" w:default="1" w:styleId="TableNormal">
@@ -2057,12 +2841,19 @@
     <w:pitch w:val="variable"/>
     <w:sig w:usb0="E0002AFF" w:usb1="C000247B" w:usb2="00000009" w:usb3="00000000" w:csb0="000001FF" w:csb1="00000000"/>
   </w:font>
+  <w:font w:name="Cambria Math">
+    <w:panose1 w:val="02040503050406030204"/>
+    <w:charset w:val="00"/>
+    <w:family w:val="roman"/>
+    <w:pitch w:val="variable"/>
+    <w:sig w:usb0="E00006FF" w:usb1="420024FF" w:usb2="02000000" w:usb3="00000000" w:csb0="0000019F" w:csb1="00000000"/>
+  </w:font>
   <w:font w:name="Calibri Light">
     <w:panose1 w:val="020F0302020204030204"/>
     <w:charset w:val="00"/>
     <w:family w:val="swiss"/>
     <w:pitch w:val="variable"/>
-    <w:sig w:usb0="A0002AEF" w:usb1="4000207B" w:usb2="00000000" w:usb3="00000000" w:csb0="000001FF" w:csb1="00000000"/>
+    <w:sig w:usb0="E0002AFF" w:usb1="C000247B" w:usb2="00000009" w:usb3="00000000" w:csb0="000001FF" w:csb1="00000000"/>
   </w:font>
 </w:fonts>
 </file>
@@ -2084,6 +2875,7 @@
   <w:rsids>
     <w:rsidRoot w:val="003475E8"/>
     <w:rsid w:val="003475E8"/>
+    <w:rsid w:val="006635C2"/>
   </w:rsids>
   <m:mathPr>
     <m:mathFont m:val="Cambria Math"/>

</xml_diff>